<commit_message>
Changes Are Listed Below:
1. Header, Footer & React Bootstrap
2. Home screen product listing
3. Rating component
4. Implement react router with version 5.*
5. Product screen

Some bootstrap classes are changed in bootsrap 5 version like
1. <Nav className="ms-auto"> instead of <Nav className="ml-auto">
2. class 'btn-block' is depreciated, now we have to use 'w-100' in
   button for full width
</commit_message>
<xml_diff>
--- a/Tutorial.docx
+++ b/Tutorial.docx
@@ -8,19 +8,22 @@
       </w:r>
     </w:p>
     <w:p>
-      <w:proofErr w:type="spellStart"/>
       <w:r>
         <w:rPr>
           <w:highlight w:val="yellow"/>
         </w:rPr>
-        <w:t>npx</w:t>
+        <w:t>npx create-react-app frontend</w:t>
       </w:r>
-      <w:proofErr w:type="spellEnd"/>
+    </w:p>
+    <w:p/>
+    <w:p>
       <w:r>
-        <w:rPr>
-          <w:highlight w:val="yellow"/>
-        </w:rPr>
-        <w:t xml:space="preserve"> create-react-app frontend</w:t>
+        <w:t>Need to install bootstrap</w:t>
+      </w:r>
+    </w:p>
+    <w:p>
+      <w:r>
+        <w:t>npm i react-bootstrap</w:t>
       </w:r>
     </w:p>
     <w:sectPr>
@@ -459,6 +462,15 @@
     <w:semiHidden/>
     <w:unhideWhenUsed/>
   </w:style>
+  <w:style w:type="paragraph" w:styleId="NoSpacing">
+    <w:name w:val="No Spacing"/>
+    <w:uiPriority w:val="1"/>
+    <w:qFormat/>
+    <w:rsid w:val="00175DEA"/>
+    <w:pPr>
+      <w:spacing w:after="0" w:line="240" w:lineRule="auto"/>
+    </w:pPr>
+  </w:style>
 </w:styles>
 </file>
 

</xml_diff>